<commit_message>
UPDATE: Ajustado tradução na documentação de API
</commit_message>
<xml_diff>
--- a/Documentacao_da_API_FINAL.docx
+++ b/Documentacao_da_API_FINAL.docx
@@ -163,26 +163,42 @@
           <w:sz w:val="21"/>
           <w:szCs w:val="21"/>
         </w:rPr>
-        <w:t>A URL para acessar o API</w:t>
-      </w:r>
-      <w:r>
-        <w:rPr>
-          <w:rFonts w:ascii="Arial" w:hAnsi="Arial" w:cs="Arial"/>
-          <w:sz w:val="21"/>
-          <w:szCs w:val="21"/>
-        </w:rPr>
-        <w:t xml:space="preserve"> usa da variável de ambiente {URL}</w:t>
-      </w:r>
-      <w:r>
-        <w:rPr>
-          <w:rFonts w:ascii="Arial" w:hAnsi="Arial" w:cs="Arial"/>
-          <w:sz w:val="21"/>
-          <w:szCs w:val="21"/>
-        </w:rPr>
-        <w:t>.</w:t>
+        <w:t xml:space="preserve">A URL para acessar </w:t>
+      </w:r>
+      <w:r>
+        <w:rPr>
+          <w:rFonts w:ascii="Arial" w:hAnsi="Arial" w:cs="Arial"/>
+          <w:sz w:val="21"/>
+          <w:szCs w:val="21"/>
+        </w:rPr>
+        <w:t>a</w:t>
       </w:r>
       <w:bookmarkStart w:id="0" w:name="_GoBack"/>
       <w:bookmarkEnd w:id="0"/>
+      <w:r>
+        <w:rPr>
+          <w:rFonts w:ascii="Arial" w:hAnsi="Arial" w:cs="Arial"/>
+          <w:sz w:val="21"/>
+          <w:szCs w:val="21"/>
+        </w:rPr>
+        <w:t xml:space="preserve"> API</w:t>
+      </w:r>
+      <w:r>
+        <w:rPr>
+          <w:rFonts w:ascii="Arial" w:hAnsi="Arial" w:cs="Arial"/>
+          <w:sz w:val="21"/>
+          <w:szCs w:val="21"/>
+        </w:rPr>
+        <w:t xml:space="preserve"> usa da variável de ambiente {URL}</w:t>
+      </w:r>
+      <w:r>
+        <w:rPr>
+          <w:rFonts w:ascii="Arial" w:hAnsi="Arial" w:cs="Arial"/>
+          <w:sz w:val="21"/>
+          <w:szCs w:val="21"/>
+        </w:rPr>
+        <w:t>.</w:t>
+      </w:r>
     </w:p>
     <w:p>
       <w:pPr>
@@ -1884,7 +1900,51 @@
           <w:sz w:val="21"/>
           <w:szCs w:val="21"/>
         </w:rPr>
-        <w:t>Busca uma Seleção pelo nome ou palavra-chave</w:t>
+        <w:t xml:space="preserve">Busca </w:t>
+      </w:r>
+      <w:r>
+        <w:rPr>
+          <w:rFonts w:ascii="Arial" w:hAnsi="Arial" w:cs="Arial"/>
+          <w:b/>
+          <w:bCs/>
+          <w:color w:val="FFC000" w:themeColor="accent4"/>
+          <w:sz w:val="21"/>
+          <w:szCs w:val="21"/>
+        </w:rPr>
+        <w:t>um Jogador</w:t>
+      </w:r>
+      <w:r>
+        <w:rPr>
+          <w:rFonts w:ascii="Arial" w:hAnsi="Arial" w:cs="Arial"/>
+          <w:b/>
+          <w:bCs/>
+          <w:color w:val="FFC000" w:themeColor="accent4"/>
+          <w:sz w:val="21"/>
+          <w:szCs w:val="21"/>
+        </w:rPr>
+        <w:t xml:space="preserve"> pel</w:t>
+      </w:r>
+      <w:r>
+        <w:rPr>
+          <w:rFonts w:ascii="Arial" w:hAnsi="Arial" w:cs="Arial"/>
+          <w:b/>
+          <w:bCs/>
+          <w:color w:val="FFC000" w:themeColor="accent4"/>
+          <w:sz w:val="21"/>
+          <w:szCs w:val="21"/>
+        </w:rPr>
+        <w:t>a seleção</w:t>
+      </w:r>
+      <w:r>
+        <w:rPr>
+          <w:rFonts w:ascii="Arial" w:hAnsi="Arial" w:cs="Arial"/>
+          <w:b/>
+          <w:bCs/>
+          <w:color w:val="FFC000" w:themeColor="accent4"/>
+          <w:sz w:val="21"/>
+          <w:szCs w:val="21"/>
+        </w:rPr>
+        <w:t xml:space="preserve"> ou palavra-chave</w:t>
       </w:r>
     </w:p>
     <w:p>

</xml_diff>